<commit_message>
working on hypothesis 6 and random forest code on DissertationDataAnalysis2
</commit_message>
<xml_diff>
--- a/Data Analysis Notes.docx
+++ b/Data Analysis Notes.docx
@@ -6985,31 +6985,646 @@
       <w:r>
         <w:t>sulkowski</w:t>
       </w:r>
+    </w:p>
+    <w:p/>
+    <w:p>
+      <w:r>
+        <w:lastRenderedPageBreak/>
+        <w:t xml:space="preserve"> </w:t>
+      </w:r>
+    </w:p>
+    <w:p>
+      <w:r>
+        <w:t>Jina:</w:t>
+      </w:r>
+    </w:p>
+    <w:p>
+      <w:r>
+        <w:t>Can I walk if I defend in June?</w:t>
+      </w:r>
+      <w:r>
+        <w:t xml:space="preserve"> Yes, deadline for full draft is May 7</w:t>
+      </w:r>
+      <w:r>
+        <w:rPr>
+          <w:vertAlign w:val="superscript"/>
+        </w:rPr>
+        <w:t>th</w:t>
+      </w:r>
+      <w:r>
+        <w:t>.</w:t>
+      </w:r>
+    </w:p>
+    <w:p>
+      <w:r>
+        <w:t>Do I need to complete any forms to walk in June versus May?</w:t>
+      </w:r>
+    </w:p>
+    <w:p/>
+    <w:p/>
+    <w:p/>
+    <w:p>
       <w:bookmarkStart w:id="0" w:name="_GoBack"/>
       <w:bookmarkEnd w:id="0"/>
     </w:p>
     <w:p/>
+    <w:p/>
+    <w:p>
+      <w:r>
+        <w:t>04/25/</w:t>
+      </w:r>
+      <w:r>
+        <w:t>2018</w:t>
+      </w:r>
+    </w:p>
+    <w:p/>
+    <w:p>
+      <w:r>
+        <w:rPr>
+          <w:b/>
+        </w:rPr>
+        <w:t>Predictive models – Hypothesis 6</w:t>
+      </w:r>
+      <w:r>
+        <w:t>:</w:t>
+      </w:r>
+    </w:p>
+    <w:p>
+      <w:r>
+        <w:t>Call:</w:t>
+      </w:r>
+    </w:p>
+    <w:p>
+      <w:r>
+        <w:t xml:space="preserve">lm(formula = total.eng ~ total.stress * total.sleep * total.exercise, </w:t>
+      </w:r>
+    </w:p>
+    <w:p>
+      <w:r>
+        <w:t xml:space="preserve">    data = df[-33, ])</w:t>
+      </w:r>
+    </w:p>
+    <w:p/>
+    <w:p>
+      <w:r>
+        <w:t>Residuals:</w:t>
+      </w:r>
+    </w:p>
+    <w:p>
+      <w:r>
+        <w:t xml:space="preserve">    Min      1Q  Median      3Q     Max </w:t>
+      </w:r>
+    </w:p>
+    <w:p>
+      <w:r>
+        <w:t xml:space="preserve">-15.087  -4.411  -0.003   4.165  18.167 </w:t>
+      </w:r>
+    </w:p>
+    <w:p/>
+    <w:p>
+      <w:r>
+        <w:t>Coefficients:</w:t>
+      </w:r>
+    </w:p>
+    <w:p>
+      <w:r>
+        <w:t xml:space="preserve">                                          Estimate Std. Error t value Pr(&gt;|t|)</w:t>
+      </w:r>
+    </w:p>
+    <w:p>
+      <w:r>
+        <w:t>(Intercept)                             -2.568e+02  1.005e+02  -2.554  0.01141</w:t>
+      </w:r>
+    </w:p>
+    <w:p>
+      <w:r>
+        <w:t>total.stress                             2.413e+00  8.416e-01   2.867  0.00461</w:t>
+      </w:r>
+    </w:p>
+    <w:p>
+      <w:r>
+        <w:t>total.sleep                              8.232e+00  2.520e+00   3.267  0.00129</w:t>
+      </w:r>
+    </w:p>
+    <w:p>
+      <w:r>
+        <w:t>total.exercise                           5.621e+00  2.213e+00   2.540  0.01186</w:t>
+      </w:r>
+    </w:p>
+    <w:p>
+      <w:r>
+        <w:t>total.stress:total.sleep                -6.584e-02  2.076e-02  -3.172  0.00176</w:t>
+      </w:r>
+    </w:p>
+    <w:p>
+      <w:r>
+        <w:t>total.stress:total.exercise             -4.688e-02  1.865e-02  -2.514  0.01274</w:t>
+      </w:r>
+    </w:p>
+    <w:p>
+      <w:r>
+        <w:t>total.sleep:total.exercise              -1.532e-01  5.376e-02  -2.849  0.00486</w:t>
+      </w:r>
+    </w:p>
+    <w:p>
+      <w:r>
+        <w:t>total.stress:total.sleep:total.exercise  1.278e-03  4.468e-04   2.860  0.00470</w:t>
+      </w:r>
+    </w:p>
+    <w:p>
+      <w:r>
+        <w:t xml:space="preserve">                                          </w:t>
+      </w:r>
+    </w:p>
+    <w:p>
+      <w:r>
+        <w:t xml:space="preserve">(Intercept)                             * </w:t>
+      </w:r>
+    </w:p>
+    <w:p>
+      <w:r>
+        <w:t>total.stress                            **</w:t>
+      </w:r>
+    </w:p>
+    <w:p>
+      <w:r>
+        <w:t>total.sleep                             **</w:t>
+      </w:r>
+    </w:p>
+    <w:p>
+      <w:r>
+        <w:t xml:space="preserve">total.exercise                          * </w:t>
+      </w:r>
+    </w:p>
+    <w:p>
+      <w:r>
+        <w:t>total.stress:total.sleep                **</w:t>
+      </w:r>
+    </w:p>
+    <w:p>
+      <w:r>
+        <w:t xml:space="preserve">total.stress:total.exercise             * </w:t>
+      </w:r>
+    </w:p>
+    <w:p>
+      <w:r>
+        <w:t>total.sleep:total.exercise              **</w:t>
+      </w:r>
+    </w:p>
+    <w:p>
+      <w:r>
+        <w:t>total.stress:total.sleep:total.exercise **</w:t>
+      </w:r>
+    </w:p>
+    <w:p>
+      <w:r>
+        <w:t>---</w:t>
+      </w:r>
+    </w:p>
+    <w:p>
+      <w:r>
+        <w:t>Signif. codes:  0 ‘***’ 0.001 ‘**’ 0.01 ‘*’ 0.05 ‘.’ 0.1 ‘ ’ 1</w:t>
+      </w:r>
+    </w:p>
+    <w:p/>
+    <w:p>
+      <w:r>
+        <w:t>Residual standard error: 6.483 on 193 degrees of freedom</w:t>
+      </w:r>
+    </w:p>
     <w:p>
       <w:r>
         <w:lastRenderedPageBreak/>
-        <w:t xml:space="preserve"> </w:t>
-      </w:r>
-    </w:p>
-    <w:p>
-      <w:r>
-        <w:t>Jina:</w:t>
-      </w:r>
-    </w:p>
-    <w:p>
-      <w:r>
-        <w:t>Can I walk if I defend in June?</w:t>
-      </w:r>
-    </w:p>
-    <w:p>
-      <w:r>
-        <w:t>Do I need to complete any forms to walk in June versus May?</w:t>
-      </w:r>
-    </w:p>
+        <w:t xml:space="preserve">  (1 observation deleted due to missingness)</w:t>
+      </w:r>
+    </w:p>
+    <w:p>
+      <w:r>
+        <w:t>Multiple R-squared:  0.1405,</w:t>
+      </w:r>
+      <w:r>
+        <w:tab/>
+        <w:t xml:space="preserve">Adjusted R-squared:  0.1093 </w:t>
+      </w:r>
+    </w:p>
+    <w:p>
+      <w:r>
+        <w:t>F-statistic: 4.507 on 7 and 193 DF,  p-value: 0.0001128</w:t>
+      </w:r>
+    </w:p>
+    <w:p/>
+    <w:p>
+      <w:r>
+        <w:t>&gt; predicteng &lt;- lm(total.eng ~ age*total.stress*total.sleep*total.exercise, data = df[-33,])</w:t>
+      </w:r>
+    </w:p>
+    <w:p>
+      <w:r>
+        <w:t>&gt; spredicteng &lt;- summary(predicteng)</w:t>
+      </w:r>
+    </w:p>
+    <w:p>
+      <w:r>
+        <w:t>&gt; print(spredicteng)</w:t>
+      </w:r>
+    </w:p>
+    <w:p/>
+    <w:p>
+      <w:r>
+        <w:t>Call:</w:t>
+      </w:r>
+    </w:p>
+    <w:p>
+      <w:r>
+        <w:t xml:space="preserve">lm(formula = total.eng ~ age * total.stress * total.sleep * total.exercise, </w:t>
+      </w:r>
+    </w:p>
+    <w:p>
+      <w:r>
+        <w:t xml:space="preserve">    data = df[-33, ])</w:t>
+      </w:r>
+    </w:p>
+    <w:p/>
+    <w:p>
+      <w:r>
+        <w:t>Residuals:</w:t>
+      </w:r>
+    </w:p>
+    <w:p>
+      <w:r>
+        <w:t xml:space="preserve">    Min      1Q  Median      3Q     Max </w:t>
+      </w:r>
+    </w:p>
+    <w:p>
+      <w:r>
+        <w:t xml:space="preserve">-14.288  -3.854  -0.206   3.590  17.295 </w:t>
+      </w:r>
+    </w:p>
+    <w:p/>
+    <w:p>
+      <w:r>
+        <w:t>Coefficients: (6 not defined because of singularities)</w:t>
+      </w:r>
+    </w:p>
+    <w:p>
+      <w:r>
+        <w:t xml:space="preserve">                                                          Estimate Std. Error</w:t>
+      </w:r>
+    </w:p>
+    <w:p>
+      <w:r>
+        <w:t>(Intercept)                                             -1.566e+02  1.739e+02</w:t>
+      </w:r>
+    </w:p>
+    <w:p>
+      <w:r>
+        <w:t>age20-21                                                 4.124e+01  2.563e+02</w:t>
+      </w:r>
+    </w:p>
+    <w:p>
+      <w:r>
+        <w:t>age22-25                                                -8.903e+02  7.833e+02</w:t>
+      </w:r>
+    </w:p>
+    <w:p>
+      <w:r>
+        <w:t>age31 and above                                          6.651e+01  2.330e+02</w:t>
+      </w:r>
+    </w:p>
+    <w:p>
+      <w:r>
+        <w:t>total.stress                                             1.681e+00  1.461e+00</w:t>
+      </w:r>
+    </w:p>
+    <w:p>
+      <w:r>
+        <w:t>total.sleep                                              5.223e+00  4.410e+00</w:t>
+      </w:r>
+    </w:p>
+    <w:p>
+      <w:r>
+        <w:t>total.exercise                                           4.200e+00  4.010e+00</w:t>
+      </w:r>
+    </w:p>
+    <w:p>
+      <w:r>
+        <w:t>age20-21:total.stress                                   -5.699e-01  2.176e+00</w:t>
+      </w:r>
+    </w:p>
+    <w:p>
+      <w:r>
+        <w:t>age22-25:total.stress                                    6.770e+00  6.143e+00</w:t>
+      </w:r>
+    </w:p>
+    <w:p>
+      <w:r>
+        <w:t>age31 and above:total.stress                            -5.013e-01  1.921e+00</w:t>
+      </w:r>
+    </w:p>
+    <w:p>
+      <w:r>
+        <w:t>age20-21:total.sleep                                    -6.121e-03  6.502e+00</w:t>
+      </w:r>
+    </w:p>
+    <w:p>
+      <w:r>
+        <w:t>age22-25:total.sleep                                     2.135e+01  1.813e+01</w:t>
+      </w:r>
+    </w:p>
+    <w:p>
+      <w:r>
+        <w:t>age31 and above:total.sleep                                     NA         NA</w:t>
+      </w:r>
+    </w:p>
+    <w:p>
+      <w:r>
+        <w:t>total.stress:total.sleep                                -4.372e-02  3.658e-02</w:t>
+      </w:r>
+    </w:p>
+    <w:p>
+      <w:r>
+        <w:t>age20-21:total.exercise                                 -3.279e+00  6.005e+00</w:t>
+      </w:r>
+    </w:p>
+    <w:p>
+      <w:r>
+        <w:t>age22-25:total.exercise                                  1.321e+01  1.351e+01</w:t>
+      </w:r>
+    </w:p>
+    <w:p>
+      <w:r>
+        <w:t>age31 and above:total.exercise                                  NA         NA</w:t>
+      </w:r>
+    </w:p>
+    <w:p>
+      <w:r>
+        <w:t>total.stress:total.exercise                             -3.641e-02  3.442e-02</w:t>
+      </w:r>
+    </w:p>
+    <w:p>
+      <w:r>
+        <w:t>total.sleep:total.exercise                              -1.043e-01  1.003e-01</w:t>
+      </w:r>
+    </w:p>
+    <w:p>
+      <w:r>
+        <w:t>age20-21:total.stress:total.sleep                        6.060e-03  5.430e-02</w:t>
+      </w:r>
+    </w:p>
+    <w:p>
+      <w:r>
+        <w:t>age22-25:total.stress:total.sleep                       -1.611e-01  1.420e-01</w:t>
+      </w:r>
+    </w:p>
+    <w:p>
+      <w:r>
+        <w:t>age31 and above:total.stress:total.sleep                        NA         NA</w:t>
+      </w:r>
+    </w:p>
+    <w:p>
+      <w:r>
+        <w:t>age20-21:total.stress:total.exercise                     3.038e-02  5.123e-02</w:t>
+      </w:r>
+    </w:p>
+    <w:p>
+      <w:r>
+        <w:t>age22-25:total.stress:total.exercise                    -9.833e-02  1.057e-01</w:t>
+      </w:r>
+    </w:p>
+    <w:p>
+      <w:r>
+        <w:t>age31 and above:total.stress:total.exercise                     NA         NA</w:t>
+      </w:r>
+    </w:p>
+    <w:p>
+      <w:r>
+        <w:t>age20-21:total.sleep:total.exercise                      5.646e-02  1.496e-01</w:t>
+      </w:r>
+    </w:p>
+    <w:p>
+      <w:r>
+        <w:lastRenderedPageBreak/>
+        <w:t>age22-25:total.sleep:total.exercise                     -3.305e-01  3.114e-01</w:t>
+      </w:r>
+    </w:p>
+    <w:p>
+      <w:r>
+        <w:t>age31 and above:total.sleep:total.exercise                      NA         NA</w:t>
+      </w:r>
+    </w:p>
+    <w:p>
+      <w:r>
+        <w:t>total.stress:total.sleep:total.exercise                  9.121e-04  8.507e-04</w:t>
+      </w:r>
+    </w:p>
+    <w:p>
+      <w:r>
+        <w:t>age20-21:total.stress:total.sleep:total.exercise        -5.543e-04  1.261e-03</w:t>
+      </w:r>
+    </w:p>
+    <w:p>
+      <w:r>
+        <w:t>age22-25:total.stress:total.sleep:total.exercise         2.448e-03  2.428e-03</w:t>
+      </w:r>
+    </w:p>
+    <w:p>
+      <w:r>
+        <w:t>age31 and above:total.stress:total.sleep:total.exercise         NA         NA</w:t>
+      </w:r>
+    </w:p>
+    <w:p>
+      <w:r>
+        <w:t xml:space="preserve">                                                        t value Pr(&gt;|t|)</w:t>
+      </w:r>
+    </w:p>
+    <w:p>
+      <w:r>
+        <w:t>(Intercept)                                              -0.900    0.369</w:t>
+      </w:r>
+    </w:p>
+    <w:p>
+      <w:r>
+        <w:t>age20-21                                                  0.161    0.872</w:t>
+      </w:r>
+    </w:p>
+    <w:p>
+      <w:r>
+        <w:t>age22-25                                                 -1.137    0.257</w:t>
+      </w:r>
+    </w:p>
+    <w:p>
+      <w:r>
+        <w:t>age31 and above                                           0.285    0.776</w:t>
+      </w:r>
+    </w:p>
+    <w:p>
+      <w:r>
+        <w:t>total.stress                                              1.150    0.252</w:t>
+      </w:r>
+    </w:p>
+    <w:p>
+      <w:r>
+        <w:t>total.sleep                                               1.184    0.238</w:t>
+      </w:r>
+    </w:p>
+    <w:p>
+      <w:r>
+        <w:t>total.exercise                                            1.047    0.296</w:t>
+      </w:r>
+    </w:p>
+    <w:p>
+      <w:r>
+        <w:t>age20-21:total.stress                                    -0.262    0.794</w:t>
+      </w:r>
+    </w:p>
+    <w:p>
+      <w:r>
+        <w:t>age22-25:total.stress                                     1.102    0.272</w:t>
+      </w:r>
+    </w:p>
+    <w:p>
+      <w:r>
+        <w:t>age31 and above:total.stress                             -0.261    0.794</w:t>
+      </w:r>
+    </w:p>
+    <w:p>
+      <w:r>
+        <w:t>age20-21:total.sleep                                     -0.001    0.999</w:t>
+      </w:r>
+    </w:p>
+    <w:p>
+      <w:r>
+        <w:t>age22-25:total.sleep                                      1.177    0.241</w:t>
+      </w:r>
+    </w:p>
+    <w:p>
+      <w:r>
+        <w:t>age31 and above:total.sleep                                  NA       NA</w:t>
+      </w:r>
+    </w:p>
+    <w:p>
+      <w:r>
+        <w:t>total.stress:total.sleep                                 -1.195    0.234</w:t>
+      </w:r>
+    </w:p>
+    <w:p>
+      <w:r>
+        <w:t>age20-21:total.exercise                                  -0.546    0.586</w:t>
+      </w:r>
+    </w:p>
+    <w:p>
+      <w:r>
+        <w:t>age22-25:total.exercise                                   0.978    0.330</w:t>
+      </w:r>
+    </w:p>
+    <w:p>
+      <w:r>
+        <w:t>age31 and above:total.exercise                               NA       NA</w:t>
+      </w:r>
+    </w:p>
+    <w:p>
+      <w:r>
+        <w:t>total.stress:total.exercise                              -1.058    0.291</w:t>
+      </w:r>
+    </w:p>
+    <w:p>
+      <w:r>
+        <w:t>total.sleep:total.exercise                               -1.039    0.300</w:t>
+      </w:r>
+    </w:p>
+    <w:p>
+      <w:r>
+        <w:t>age20-21:total.stress:total.sleep                         0.112    0.911</w:t>
+      </w:r>
+    </w:p>
+    <w:p>
+      <w:r>
+        <w:t>age22-25:total.stress:total.sleep                        -1.135    0.258</w:t>
+      </w:r>
+    </w:p>
+    <w:p>
+      <w:r>
+        <w:t>age31 and above:total.stress:total.sleep                     NA       NA</w:t>
+      </w:r>
+    </w:p>
+    <w:p>
+      <w:r>
+        <w:t>age20-21:total.stress:total.exercise                      0.593    0.554</w:t>
+      </w:r>
+    </w:p>
+    <w:p>
+      <w:r>
+        <w:t>age22-25:total.stress:total.exercise                     -0.931    0.353</w:t>
+      </w:r>
+    </w:p>
+    <w:p>
+      <w:r>
+        <w:t>age31 and above:total.stress:total.exercise                  NA       NA</w:t>
+      </w:r>
+    </w:p>
+    <w:p>
+      <w:r>
+        <w:t>age20-21:total.sleep:total.exercise                       0.377    0.706</w:t>
+      </w:r>
+    </w:p>
+    <w:p>
+      <w:r>
+        <w:t>age22-25:total.sleep:total.exercise                      -1.062    0.290</w:t>
+      </w:r>
+    </w:p>
+    <w:p>
+      <w:r>
+        <w:t>age31 and above:total.sleep:total.exercise                   NA       NA</w:t>
+      </w:r>
+    </w:p>
+    <w:p>
+      <w:r>
+        <w:t>total.stress:total.sleep:total.exercise                   1.072    0.285</w:t>
+      </w:r>
+    </w:p>
+    <w:p>
+      <w:r>
+        <w:t>age20-21:total.stress:total.sleep:total.exercise         -0.440    0.661</w:t>
+      </w:r>
+    </w:p>
+    <w:p>
+      <w:r>
+        <w:t>age22-25:total.stress:total.sleep:total.exercise          1.008    0.315</w:t>
+      </w:r>
+    </w:p>
+    <w:p>
+      <w:r>
+        <w:t>age31 and above:total.stress:total.sleep:total.exercise      NA       NA</w:t>
+      </w:r>
+    </w:p>
+    <w:p/>
+    <w:p>
+      <w:r>
+        <w:t>Residual standard error: 6.596 on 175 degrees of freedom</w:t>
+      </w:r>
+    </w:p>
+    <w:p>
+      <w:r>
+        <w:t xml:space="preserve">  (1 observation deleted due to missingness)</w:t>
+      </w:r>
+    </w:p>
+    <w:p>
+      <w:r>
+        <w:t>Multiple R-squared:  0.1933,</w:t>
+      </w:r>
+      <w:r>
+        <w:tab/>
+        <w:t xml:space="preserve">Adjusted R-squared:  0.07801 </w:t>
+      </w:r>
+    </w:p>
+    <w:p>
+      <w:r>
+        <w:t>F-statistic: 1.677 on 25 and 175 DF,  p-value: 0.02932</w:t>
+      </w:r>
+    </w:p>
+    <w:p/>
+    <w:p/>
+    <w:p/>
     <w:p/>
     <w:p/>
     <w:p/>

</xml_diff>